<commit_message>
KIBON-2723 direct-to-dev vorlagen ersetzt
</commit_message>
<xml_diff>
--- a/ebegu-server/src/main/resources/vorlagenFerienbetreuung/Vorlage_Verfügung_Ferienbetreuung_21_22_de.docx
+++ b/ebegu-server/src/main/resources/vorlagenFerienbetreuung/Vorlage_Verfügung_Ferienbetreuung_21_22_de.docx
@@ -557,9 +557,11 @@
       </w:sdtPr>
       <w:sdtContent>
         <w:p>
+          <w:proofErr w:type="gramStart"/>
           <w:r>
             <w:t>Sehr geehrte Damen und Herren</w:t>
           </w:r>
+          <w:proofErr w:type="gramEnd"/>
         </w:p>
       </w:sdtContent>
     </w:sdt>
@@ -713,21 +715,7 @@
         <w:rPr>
           <w:rFonts w:cs="Arial"/>
         </w:rPr>
-        <w:t xml:space="preserve">Kinder im </w:t>
-      </w:r>
-      <w:proofErr w:type="spellStart"/>
-      <w:r>
-        <w:rPr>
-          <w:rFonts w:cs="Arial"/>
-        </w:rPr>
-        <w:t>besonderen</w:t>
-      </w:r>
-      <w:proofErr w:type="spellEnd"/>
-      <w:r>
-        <w:rPr>
-          <w:rFonts w:cs="Arial"/>
-        </w:rPr>
-        <w:t xml:space="preserve"> Volksschulangebot</w:t>
+        <w:t>Kinder im besonderen Volksschulangebot</w:t>
       </w:r>
       <w:r>
         <w:rPr>
@@ -824,7 +812,7 @@
         <w:rPr>
           <w:rFonts w:cs="Arial"/>
         </w:rPr>
-        <w:t>Eingewohnergemeinde</w:t>
+        <w:t>Eingwohnergemeinde</w:t>
       </w:r>
       <w:proofErr w:type="spellEnd"/>
       <w:r>
@@ -1266,6 +1254,7 @@
                 <w:lang w:eastAsia="de-CH"/>
               </w:rPr>
             </w:pPr>
+            <w:proofErr w:type="gramStart"/>
             <w:r>
               <w:rPr>
                 <w:rFonts w:eastAsia="Times New Roman" w:cs="Arial"/>
@@ -1286,7 +1275,16 @@
                 <w:color w:val="000000"/>
                 <w:lang w:eastAsia="de-CH"/>
               </w:rPr>
-              <w:t>{pauschale}</w:t>
+              <w:t>{</w:t>
+            </w:r>
+            <w:proofErr w:type="gramEnd"/>
+            <w:r>
+              <w:rPr>
+                <w:rFonts w:eastAsia="Times New Roman" w:cs="Arial"/>
+                <w:color w:val="000000"/>
+                <w:lang w:eastAsia="de-CH"/>
+              </w:rPr>
+              <w:t>pauschale}</w:t>
             </w:r>
           </w:p>
         </w:tc>
@@ -1493,6 +1491,7 @@
                 <w:lang w:eastAsia="de-CH"/>
               </w:rPr>
             </w:pPr>
+            <w:proofErr w:type="gramStart"/>
             <w:r>
               <w:rPr>
                 <w:rFonts w:eastAsia="Times New Roman" w:cs="Arial"/>
@@ -1516,6 +1515,7 @@
               <w:t>{</w:t>
             </w:r>
             <w:proofErr w:type="spellStart"/>
+            <w:proofErr w:type="gramEnd"/>
             <w:r>
               <w:rPr>
                 <w:rFonts w:eastAsia="Times New Roman" w:cs="Arial"/>
@@ -2021,21 +2021,7 @@
         <w:rPr>
           <w:rFonts w:cs="Arial"/>
         </w:rPr>
-        <w:t xml:space="preserve"> über </w:t>
-      </w:r>
-      <w:proofErr w:type="spellStart"/>
-      <w:r>
-        <w:rPr>
-          <w:rFonts w:cs="Arial"/>
-        </w:rPr>
-        <w:t>kiBon</w:t>
-      </w:r>
-      <w:proofErr w:type="spellEnd"/>
-      <w:r>
-        <w:rPr>
-          <w:rFonts w:cs="Arial"/>
-        </w:rPr>
-        <w:t xml:space="preserve"> beim AKVB ein.</w:t>
+        <w:t xml:space="preserve"> über kiBon beim AKVB ein.</w:t>
       </w:r>
     </w:p>
     <w:p>
@@ -5553,6 +5539,7 @@
   <w:style w:type="character" w:default="1" w:styleId="Absatz-Standardschriftart">
     <w:name w:val="Default Paragraph Font"/>
     <w:uiPriority w:val="1"/>
+    <w:semiHidden/>
     <w:unhideWhenUsed/>
   </w:style>
   <w:style w:type="table" w:default="1" w:styleId="NormaleTabelle">
@@ -8911,6 +8898,7 @@
     <w:rsid w:val="00CA7AA6"/>
     <w:rsid w:val="00D64904"/>
     <w:rsid w:val="00E009D3"/>
+    <w:rsid w:val="00E54367"/>
     <w:rsid w:val="00E9608B"/>
     <w:rsid w:val="00E96B8D"/>
     <w:rsid w:val="00F15E05"/>
@@ -9540,61 +9528,6 @@
 </file>
 
 <file path=customXml/item1.xml><?xml version="1.0" encoding="utf-8"?>
-<officeatwork xmlns="http://schemas.officeatwork.com/Media"/>
-</file>
-
-<file path=customXml/item2.xml><?xml version="1.0" encoding="utf-8"?>
-<?mso-contentType ?>
-<FormTemplates xmlns="http://schemas.microsoft.com/sharepoint/v3/contenttype/forms">
-  <Display>DocumentLibraryForm</Display>
-  <Edit>DocumentLibraryForm</Edit>
-  <New>DocumentLibraryForm</New>
-</FormTemplates>
-</file>
-
-<file path=customXml/item3.xml><?xml version="1.0" encoding="utf-8"?>
-<p:properties xmlns:p="http://schemas.microsoft.com/office/2006/metadata/properties" xmlns:xsi="http://www.w3.org/2001/XMLSchema-instance" xmlns:pc="http://schemas.microsoft.com/office/infopath/2007/PartnerControls">
-  <documentManagement/>
-</p:properties>
-</file>
-
-<file path=customXml/item4.xml><?xml version="1.0" encoding="utf-8"?>
-<officeatwork xmlns="http://schemas.officeatwork.com/CustomXMLPart">
-  <SenderBlock>Bildungs- und Kulturdirektion
-Amt für Kindergarten, Volksschule und Beratung
-Sulgeneckstrasse 70
-3005 Bern
-+41 31 633 84 51
-akvb.bkd@be.ch
-www.bkd.be.ch
-{userName}
-{userEmail}</SenderBlock>
-  <Signature1>Erwin Sommer</Signature1>
-  <Signature2/>
-  <Introduction>Sehr geehrte Damen und Herren</Introduction>
-  <Closing>Freundliche Grüsse</Closing>
-  <DeliveryOption>{anschriftGemeinde}</DeliveryOption>
-  <Organisation/>
-  <PlaceAndDate>17. Dezember 2020</PlaceAndDate>
-  <Footer/>
-  <AddressSingleLine>Bildungs- und Kulturdirektion, Sulgeneckstrasse 70, 3005 Bern</AddressSingleLine>
-  <tab>	</tab>
-  <Page>Seiten</Page>
-  <Author/>
-  <Closing2/>
-  <Reference_Label>Unsere Referenz: {fallNr}</Reference_Label>
-  <Reference/>
-  <AbsenderFettL/>
-  <AbsenderFettR/>
-  <DLaufnummer/>
-  <YourReference/>
-  <YourReference_Label>Ihre Referenz: </YourReference_Label>
-  <RecipientAddress/>
-  <GLaufnummer>2019.ERZ.73123</GLaufnummer>
-</officeatwork>
-</file>
-
-<file path=customXml/item5.xml><?xml version="1.0" encoding="utf-8"?>
 <ct:contentTypeSchema xmlns:ct="http://schemas.microsoft.com/office/2006/metadata/contentType" xmlns:ma="http://schemas.microsoft.com/office/2006/metadata/properties/metaAttributes" ct:_="" ma:_="" ma:contentTypeName="Dokument" ma:contentTypeID="0x010100711209C60F5007419C092DB1F82A4795" ma:contentTypeVersion="9" ma:contentTypeDescription="Ein neues Dokument erstellen." ma:contentTypeScope="" ma:versionID="ddb10cc1903f988a2bdc77454b9dc4c6">
   <xsd:schema xmlns:xsd="http://www.w3.org/2001/XMLSchema" xmlns:xs="http://www.w3.org/2001/XMLSchema" xmlns:p="http://schemas.microsoft.com/office/2006/metadata/properties" xmlns:ns2="d53bc33c-7e51-42d1-8a72-72bcbf7ea968" xmlns:ns3="55df0d9a-b115-40a4-96c1-9261dc1f94e8" targetNamespace="http://schemas.microsoft.com/office/2006/metadata/properties" ma:root="true" ma:fieldsID="0c657c3bfd70ec264372646d204a4f2b" ns2:_="" ns3:_="">
     <xsd:import namespace="d53bc33c-7e51-42d1-8a72-72bcbf7ea968"/>
@@ -9791,56 +9724,78 @@
 </ct:contentTypeSchema>
 </file>
 
+<file path=customXml/item2.xml><?xml version="1.0" encoding="utf-8"?>
+<officeatwork xmlns="http://schemas.officeatwork.com/CustomXMLPart">
+  <SenderBlock>Bildungs- und Kulturdirektion
+Amt für Kindergarten, Volksschule und Beratung
+Sulgeneckstrasse 70
+3005 Bern
++41 31 633 84 51
+akvb.bkd@be.ch
+www.bkd.be.ch
+{userName}
+{userEmail}</SenderBlock>
+  <Signature1>Erwin Sommer</Signature1>
+  <Signature2/>
+  <Introduction>Sehr geehrte Damen und Herren</Introduction>
+  <Closing>Freundliche Grüsse</Closing>
+  <DeliveryOption>{anschriftGemeinde}</DeliveryOption>
+  <Organisation/>
+  <PlaceAndDate>17. Dezember 2020</PlaceAndDate>
+  <Footer/>
+  <AddressSingleLine>Bildungs- und Kulturdirektion, Sulgeneckstrasse 70, 3005 Bern</AddressSingleLine>
+  <tab>	</tab>
+  <Page>Seiten</Page>
+  <Author/>
+  <Closing2/>
+  <Reference_Label>Unsere Referenz: {fallNr}</Reference_Label>
+  <Reference/>
+  <AbsenderFettL/>
+  <AbsenderFettR/>
+  <DLaufnummer/>
+  <YourReference/>
+  <YourReference_Label>Ihre Referenz: </YourReference_Label>
+  <RecipientAddress/>
+  <GLaufnummer>2019.ERZ.73123</GLaufnummer>
+</officeatwork>
+</file>
+
+<file path=customXml/item3.xml><?xml version="1.0" encoding="utf-8"?>
+<officeatwork xmlns="http://schemas.officeatwork.com/Formulas">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</officeatwork>
+</file>
+
+<file path=customXml/item4.xml><?xml version="1.0" encoding="utf-8"?>
+<officeatwork xmlns="http://schemas.officeatwork.com/Document">eNp7v3u/jUt+cmlual6JnU1wfk5pSWZ+nmeKnY0+MscnMS+9NDE91c7IwNTURh/OtQnLTC0HqoVQAUCh4NSc1GSgUfooHLgVAFOAKK8=</officeatwork>
+</file>
+
+<file path=customXml/item5.xml><?xml version="1.0" encoding="utf-8"?>
+<p:properties xmlns:p="http://schemas.microsoft.com/office/2006/metadata/properties" xmlns:xsi="http://www.w3.org/2001/XMLSchema-instance" xmlns:pc="http://schemas.microsoft.com/office/infopath/2007/PartnerControls">
+  <documentManagement/>
+</p:properties>
+</file>
+
 <file path=customXml/item6.xml><?xml version="1.0" encoding="utf-8"?>
+<officeatwork xmlns="http://schemas.officeatwork.com/MasterProperties">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</officeatwork>
+</file>
+
+<file path=customXml/item7.xml><?xml version="1.0" encoding="utf-8"?>
+<?mso-contentType ?>
+<FormTemplates xmlns="http://schemas.microsoft.com/sharepoint/v3/contenttype/forms">
+  <Display>DocumentLibraryForm</Display>
+  <Edit>DocumentLibraryForm</Edit>
+  <New>DocumentLibraryForm</New>
+</FormTemplates>
+</file>
+
+<file path=customXml/item8.xml><?xml version="1.0" encoding="utf-8"?>
+<officeatwork xmlns="http://schemas.officeatwork.com/Media"/>
+</file>
+
+<file path=customXml/item9.xml><?xml version="1.0" encoding="utf-8"?>
 <b:Sources xmlns:b="http://schemas.openxmlformats.org/officeDocument/2006/bibliography" xmlns="http://schemas.openxmlformats.org/officeDocument/2006/bibliography" SelectedStyle="\APASixthEditionOfficeOnline.xsl" StyleName="APA" Version="6"/>
 </file>
 
-<file path=customXml/item7.xml><?xml version="1.0" encoding="utf-8"?>
-<officeatwork xmlns="http://schemas.officeatwork.com/MasterProperties">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</officeatwork>
-</file>
-
-<file path=customXml/item8.xml><?xml version="1.0" encoding="utf-8"?>
-<officeatwork xmlns="http://schemas.officeatwork.com/Document">eNp7v3u/jUt+cmlual6JnU1wfk5pSWZ+nmeKnY0+MscnMS+9NDE91c7IwNTURh/OtQnLTC0HqoVQAUCh4NSc1GSgUfooHLgVAFOAKK8=</officeatwork>
-</file>
-
-<file path=customXml/item9.xml><?xml version="1.0" encoding="utf-8"?>
-<officeatwork xmlns="http://schemas.officeatwork.com/Formulas">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</officeatwork>
-</file>
-
 <file path=customXml/itemProps1.xml><?xml version="1.0" encoding="utf-8"?>
-<ds:datastoreItem xmlns:ds="http://schemas.openxmlformats.org/officeDocument/2006/customXml" ds:itemID="{266ABE55-E049-409F-9CBD-15A8924B0F65}">
-  <ds:schemaRefs>
-    <ds:schemaRef ds:uri="http://schemas.officeatwork.com/Media"/>
-  </ds:schemaRefs>
-</ds:datastoreItem>
-</file>
-
-<file path=customXml/itemProps2.xml><?xml version="1.0" encoding="utf-8"?>
-<ds:datastoreItem xmlns:ds="http://schemas.openxmlformats.org/officeDocument/2006/customXml" ds:itemID="{3584C619-5178-47D0-ADD3-9E3B6069A653}">
-  <ds:schemaRefs>
-    <ds:schemaRef ds:uri="http://schemas.microsoft.com/sharepoint/v3/contenttype/forms"/>
-  </ds:schemaRefs>
-</ds:datastoreItem>
-</file>
-
-<file path=customXml/itemProps3.xml><?xml version="1.0" encoding="utf-8"?>
-<ds:datastoreItem xmlns:ds="http://schemas.openxmlformats.org/officeDocument/2006/customXml" ds:itemID="{CF8C781F-9144-403C-88BA-6B28B22A5F72}">
-  <ds:schemaRefs>
-    <ds:schemaRef ds:uri="http://schemas.microsoft.com/office/2006/metadata/properties"/>
-    <ds:schemaRef ds:uri="http://schemas.microsoft.com/office/infopath/2007/PartnerControls"/>
-  </ds:schemaRefs>
-</ds:datastoreItem>
-</file>
-
-<file path=customXml/itemProps4.xml><?xml version="1.0" encoding="utf-8"?>
-<ds:datastoreItem xmlns:ds="http://schemas.openxmlformats.org/officeDocument/2006/customXml" ds:itemID="{C9EF7656-0210-462C-829B-A9AFE99E1459}">
-  <ds:schemaRefs>
-    <ds:schemaRef ds:uri="http://schemas.officeatwork.com/CustomXMLPart"/>
-  </ds:schemaRefs>
-</ds:datastoreItem>
-</file>
-
-<file path=customXml/itemProps5.xml><?xml version="1.0" encoding="utf-8"?>
 <ds:datastoreItem xmlns:ds="http://schemas.openxmlformats.org/officeDocument/2006/customXml" ds:itemID="{2FA27F0C-F5FD-4BF9-9684-7B35FB443146}">
   <ds:schemaRefs>
     <ds:schemaRef ds:uri="http://schemas.microsoft.com/office/2006/metadata/contentType"/>
@@ -9859,15 +9814,40 @@
 </ds:datastoreItem>
 </file>
 
-<file path=customXml/itemProps6.xml><?xml version="1.0" encoding="utf-8"?>
-<ds:datastoreItem xmlns:ds="http://schemas.openxmlformats.org/officeDocument/2006/customXml" ds:itemID="{ED411609-C66C-4996-8FC3-C6EBC0CBC2E5}">
+<file path=customXml/itemProps2.xml><?xml version="1.0" encoding="utf-8"?>
+<ds:datastoreItem xmlns:ds="http://schemas.openxmlformats.org/officeDocument/2006/customXml" ds:itemID="{C9EF7656-0210-462C-829B-A9AFE99E1459}">
   <ds:schemaRefs>
-    <ds:schemaRef ds:uri="http://schemas.openxmlformats.org/officeDocument/2006/bibliography"/>
+    <ds:schemaRef ds:uri="http://schemas.officeatwork.com/CustomXMLPart"/>
   </ds:schemaRefs>
 </ds:datastoreItem>
 </file>
 
-<file path=customXml/itemProps7.xml><?xml version="1.0" encoding="utf-8"?>
+<file path=customXml/itemProps3.xml><?xml version="1.0" encoding="utf-8"?>
+<ds:datastoreItem xmlns:ds="http://schemas.openxmlformats.org/officeDocument/2006/customXml" ds:itemID="{DF20F474-602E-4888-AD09-7D578490F71F}">
+  <ds:schemaRefs>
+    <ds:schemaRef ds:uri="http://schemas.officeatwork.com/Formulas"/>
+  </ds:schemaRefs>
+</ds:datastoreItem>
+</file>
+
+<file path=customXml/itemProps4.xml><?xml version="1.0" encoding="utf-8"?>
+<ds:datastoreItem xmlns:ds="http://schemas.openxmlformats.org/officeDocument/2006/customXml" ds:itemID="{F7B2CEC2-A8CE-4AF9-B039-B0292F324464}">
+  <ds:schemaRefs>
+    <ds:schemaRef ds:uri="http://schemas.officeatwork.com/Document"/>
+  </ds:schemaRefs>
+</ds:datastoreItem>
+</file>
+
+<file path=customXml/itemProps5.xml><?xml version="1.0" encoding="utf-8"?>
+<ds:datastoreItem xmlns:ds="http://schemas.openxmlformats.org/officeDocument/2006/customXml" ds:itemID="{CF8C781F-9144-403C-88BA-6B28B22A5F72}">
+  <ds:schemaRefs>
+    <ds:schemaRef ds:uri="http://schemas.microsoft.com/office/2006/metadata/properties"/>
+    <ds:schemaRef ds:uri="http://schemas.microsoft.com/office/infopath/2007/PartnerControls"/>
+  </ds:schemaRefs>
+</ds:datastoreItem>
+</file>
+
+<file path=customXml/itemProps6.xml><?xml version="1.0" encoding="utf-8"?>
 <ds:datastoreItem xmlns:ds="http://schemas.openxmlformats.org/officeDocument/2006/customXml" ds:itemID="{70FA024B-7234-461C-B226-C3BF4632F375}">
   <ds:schemaRefs>
     <ds:schemaRef ds:uri="http://schemas.officeatwork.com/MasterProperties"/>
@@ -9875,18 +9855,26 @@
 </ds:datastoreItem>
 </file>
 
+<file path=customXml/itemProps7.xml><?xml version="1.0" encoding="utf-8"?>
+<ds:datastoreItem xmlns:ds="http://schemas.openxmlformats.org/officeDocument/2006/customXml" ds:itemID="{3584C619-5178-47D0-ADD3-9E3B6069A653}">
+  <ds:schemaRefs>
+    <ds:schemaRef ds:uri="http://schemas.microsoft.com/sharepoint/v3/contenttype/forms"/>
+  </ds:schemaRefs>
+</ds:datastoreItem>
+</file>
+
 <file path=customXml/itemProps8.xml><?xml version="1.0" encoding="utf-8"?>
-<ds:datastoreItem xmlns:ds="http://schemas.openxmlformats.org/officeDocument/2006/customXml" ds:itemID="{F7B2CEC2-A8CE-4AF9-B039-B0292F324464}">
+<ds:datastoreItem xmlns:ds="http://schemas.openxmlformats.org/officeDocument/2006/customXml" ds:itemID="{266ABE55-E049-409F-9CBD-15A8924B0F65}">
   <ds:schemaRefs>
-    <ds:schemaRef ds:uri="http://schemas.officeatwork.com/Document"/>
+    <ds:schemaRef ds:uri="http://schemas.officeatwork.com/Media"/>
   </ds:schemaRefs>
 </ds:datastoreItem>
 </file>
 
 <file path=customXml/itemProps9.xml><?xml version="1.0" encoding="utf-8"?>
-<ds:datastoreItem xmlns:ds="http://schemas.openxmlformats.org/officeDocument/2006/customXml" ds:itemID="{DF20F474-602E-4888-AD09-7D578490F71F}">
+<ds:datastoreItem xmlns:ds="http://schemas.openxmlformats.org/officeDocument/2006/customXml" ds:itemID="{ED411609-C66C-4996-8FC3-C6EBC0CBC2E5}">
   <ds:schemaRefs>
-    <ds:schemaRef ds:uri="http://schemas.officeatwork.com/Formulas"/>
+    <ds:schemaRef ds:uri="http://schemas.openxmlformats.org/officeDocument/2006/bibliography"/>
   </ds:schemaRefs>
 </ds:datastoreItem>
 </file>
</xml_diff>